<commit_message>
Update image handling logic
</commit_message>
<xml_diff>
--- a/server/templates/MJSolutionsTemplate.docx
+++ b/server/templates/MJSolutionsTemplate.docx
@@ -208,7 +208,27 @@
           <w:sz w:val="30"/>
           <w:szCs w:val="30"/>
         </w:rPr>
-        <w:t>Insured: {{insured_name}}</w:t>
+        <w:t>Insured: {{</w:t>
+      </w:r>
+      <w:proofErr w:type="spellStart"/>
+      <w:r>
+        <w:rPr>
+          <w:rFonts w:ascii="Calibri" w:hAnsi="Calibri" w:cs="Calibri"/>
+          <w:color w:val="000000" w:themeColor="text1"/>
+          <w:sz w:val="30"/>
+          <w:szCs w:val="30"/>
+        </w:rPr>
+        <w:t>insured_name</w:t>
+      </w:r>
+      <w:proofErr w:type="spellEnd"/>
+      <w:r>
+        <w:rPr>
+          <w:rFonts w:ascii="Calibri" w:hAnsi="Calibri" w:cs="Calibri"/>
+          <w:color w:val="000000" w:themeColor="text1"/>
+          <w:sz w:val="30"/>
+          <w:szCs w:val="30"/>
+        </w:rPr>
+        <w:t>}}</w:t>
       </w:r>
     </w:p>
     <w:p>
@@ -230,7 +250,27 @@
           <w:sz w:val="30"/>
           <w:szCs w:val="30"/>
         </w:rPr>
-        <w:t>{{insured_address}}</w:t>
+        <w:t>{{</w:t>
+      </w:r>
+      <w:proofErr w:type="spellStart"/>
+      <w:r>
+        <w:rPr>
+          <w:rFonts w:ascii="Calibri" w:hAnsi="Calibri" w:cs="Calibri"/>
+          <w:color w:val="000000" w:themeColor="text1"/>
+          <w:sz w:val="30"/>
+          <w:szCs w:val="30"/>
+        </w:rPr>
+        <w:t>insured_address</w:t>
+      </w:r>
+      <w:proofErr w:type="spellEnd"/>
+      <w:r>
+        <w:rPr>
+          <w:rFonts w:ascii="Calibri" w:hAnsi="Calibri" w:cs="Calibri"/>
+          <w:color w:val="000000" w:themeColor="text1"/>
+          <w:sz w:val="30"/>
+          <w:szCs w:val="30"/>
+        </w:rPr>
+        <w:t>}}</w:t>
       </w:r>
     </w:p>
     <w:p>
@@ -265,7 +305,27 @@
           <w:sz w:val="30"/>
           <w:szCs w:val="30"/>
         </w:rPr>
-        <w:t>Date of Loss: {{date_of_loss}}</w:t>
+        <w:t>Date of Loss: {{</w:t>
+      </w:r>
+      <w:proofErr w:type="spellStart"/>
+      <w:r>
+        <w:rPr>
+          <w:rFonts w:ascii="Calibri" w:hAnsi="Calibri" w:cs="Calibri"/>
+          <w:color w:val="000000" w:themeColor="text1"/>
+          <w:sz w:val="30"/>
+          <w:szCs w:val="30"/>
+        </w:rPr>
+        <w:t>date_of_loss</w:t>
+      </w:r>
+      <w:proofErr w:type="spellEnd"/>
+      <w:r>
+        <w:rPr>
+          <w:rFonts w:ascii="Calibri" w:hAnsi="Calibri" w:cs="Calibri"/>
+          <w:color w:val="000000" w:themeColor="text1"/>
+          <w:sz w:val="30"/>
+          <w:szCs w:val="30"/>
+        </w:rPr>
+        <w:t>}}</w:t>
       </w:r>
     </w:p>
     <w:p>
@@ -287,7 +347,27 @@
           <w:sz w:val="30"/>
           <w:szCs w:val="30"/>
         </w:rPr>
-        <w:t>Claim No.: {{claim_number}}</w:t>
+        <w:t>Claim No.: {{</w:t>
+      </w:r>
+      <w:proofErr w:type="spellStart"/>
+      <w:r>
+        <w:rPr>
+          <w:rFonts w:ascii="Calibri" w:hAnsi="Calibri" w:cs="Calibri"/>
+          <w:color w:val="000000" w:themeColor="text1"/>
+          <w:sz w:val="30"/>
+          <w:szCs w:val="30"/>
+        </w:rPr>
+        <w:t>claim_number</w:t>
+      </w:r>
+      <w:proofErr w:type="spellEnd"/>
+      <w:r>
+        <w:rPr>
+          <w:rFonts w:ascii="Calibri" w:hAnsi="Calibri" w:cs="Calibri"/>
+          <w:color w:val="000000" w:themeColor="text1"/>
+          <w:sz w:val="30"/>
+          <w:szCs w:val="30"/>
+        </w:rPr>
+        <w:t>}}</w:t>
       </w:r>
     </w:p>
     <w:p>
@@ -344,7 +424,27 @@
           <w:sz w:val="30"/>
           <w:szCs w:val="30"/>
         </w:rPr>
-        <w:t>{{client_company}}</w:t>
+        <w:t>{{</w:t>
+      </w:r>
+      <w:proofErr w:type="spellStart"/>
+      <w:r>
+        <w:rPr>
+          <w:rFonts w:ascii="Calibri" w:hAnsi="Calibri" w:cs="Calibri"/>
+          <w:color w:val="000000" w:themeColor="text1"/>
+          <w:sz w:val="30"/>
+          <w:szCs w:val="30"/>
+        </w:rPr>
+        <w:t>client_company</w:t>
+      </w:r>
+      <w:proofErr w:type="spellEnd"/>
+      <w:r>
+        <w:rPr>
+          <w:rFonts w:ascii="Calibri" w:hAnsi="Calibri" w:cs="Calibri"/>
+          <w:color w:val="000000" w:themeColor="text1"/>
+          <w:sz w:val="30"/>
+          <w:szCs w:val="30"/>
+        </w:rPr>
+        <w:t>}}</w:t>
       </w:r>
     </w:p>
     <w:p>
@@ -379,7 +479,27 @@
           <w:sz w:val="20"/>
           <w:szCs w:val="20"/>
         </w:rPr>
-        <w:t>Authored by: {{engineer_name}}</w:t>
+        <w:t>Authored by: {{</w:t>
+      </w:r>
+      <w:proofErr w:type="spellStart"/>
+      <w:r>
+        <w:rPr>
+          <w:rFonts w:ascii="Calibri" w:hAnsi="Calibri" w:cs="Calibri"/>
+          <w:color w:val="000000" w:themeColor="text1"/>
+          <w:sz w:val="20"/>
+          <w:szCs w:val="20"/>
+        </w:rPr>
+        <w:t>engineer_name</w:t>
+      </w:r>
+      <w:proofErr w:type="spellEnd"/>
+      <w:r>
+        <w:rPr>
+          <w:rFonts w:ascii="Calibri" w:hAnsi="Calibri" w:cs="Calibri"/>
+          <w:color w:val="000000" w:themeColor="text1"/>
+          <w:sz w:val="20"/>
+          <w:szCs w:val="20"/>
+        </w:rPr>
+        <w:t>}}</w:t>
       </w:r>
     </w:p>
     <w:p>
@@ -401,7 +521,27 @@
           <w:sz w:val="20"/>
           <w:szCs w:val="20"/>
         </w:rPr>
-        <w:t>Reviewed by: {{technical_reviewer}}</w:t>
+        <w:t>Reviewed by: {{</w:t>
+      </w:r>
+      <w:proofErr w:type="spellStart"/>
+      <w:r>
+        <w:rPr>
+          <w:rFonts w:ascii="Calibri" w:hAnsi="Calibri" w:cs="Calibri"/>
+          <w:color w:val="000000" w:themeColor="text1"/>
+          <w:sz w:val="20"/>
+          <w:szCs w:val="20"/>
+        </w:rPr>
+        <w:t>technical_reviewer</w:t>
+      </w:r>
+      <w:proofErr w:type="spellEnd"/>
+      <w:r>
+        <w:rPr>
+          <w:rFonts w:ascii="Calibri" w:hAnsi="Calibri" w:cs="Calibri"/>
+          <w:color w:val="000000" w:themeColor="text1"/>
+          <w:sz w:val="20"/>
+          <w:szCs w:val="20"/>
+        </w:rPr>
+        <w:t>}}</w:t>
       </w:r>
     </w:p>
     <w:p>
@@ -672,7 +812,67 @@
           <w:sz w:val="30"/>
           <w:szCs w:val="30"/>
         </w:rPr>
-        <w:t>We got a request from {{client_company}} on {{received_date}} to check out some roof stuff for {{insured_name}}. The task was basically to look around and figure out what might’ve caused damage—could be wind, hail, or just wear—and see whether the shingles were fixable.</w:t>
+        <w:t>We got a request from {{</w:t>
+      </w:r>
+      <w:proofErr w:type="spellStart"/>
+      <w:r>
+        <w:rPr>
+          <w:rFonts w:ascii="Calibri" w:hAnsi="Calibri" w:cs="Calibri"/>
+          <w:color w:val="000000" w:themeColor="text1"/>
+          <w:sz w:val="30"/>
+          <w:szCs w:val="30"/>
+        </w:rPr>
+        <w:t>client_company</w:t>
+      </w:r>
+      <w:proofErr w:type="spellEnd"/>
+      <w:r>
+        <w:rPr>
+          <w:rFonts w:ascii="Calibri" w:hAnsi="Calibri" w:cs="Calibri"/>
+          <w:color w:val="000000" w:themeColor="text1"/>
+          <w:sz w:val="30"/>
+          <w:szCs w:val="30"/>
+        </w:rPr>
+        <w:t>}} on {{</w:t>
+      </w:r>
+      <w:proofErr w:type="spellStart"/>
+      <w:r>
+        <w:rPr>
+          <w:rFonts w:ascii="Calibri" w:hAnsi="Calibri" w:cs="Calibri"/>
+          <w:color w:val="000000" w:themeColor="text1"/>
+          <w:sz w:val="30"/>
+          <w:szCs w:val="30"/>
+        </w:rPr>
+        <w:t>received_date</w:t>
+      </w:r>
+      <w:proofErr w:type="spellEnd"/>
+      <w:r>
+        <w:rPr>
+          <w:rFonts w:ascii="Calibri" w:hAnsi="Calibri" w:cs="Calibri"/>
+          <w:color w:val="000000" w:themeColor="text1"/>
+          <w:sz w:val="30"/>
+          <w:szCs w:val="30"/>
+        </w:rPr>
+        <w:t>}} to check out some roof stuff for {{</w:t>
+      </w:r>
+      <w:proofErr w:type="spellStart"/>
+      <w:r>
+        <w:rPr>
+          <w:rFonts w:ascii="Calibri" w:hAnsi="Calibri" w:cs="Calibri"/>
+          <w:color w:val="000000" w:themeColor="text1"/>
+          <w:sz w:val="30"/>
+          <w:szCs w:val="30"/>
+        </w:rPr>
+        <w:t>insured_name</w:t>
+      </w:r>
+      <w:proofErr w:type="spellEnd"/>
+      <w:r>
+        <w:rPr>
+          <w:rFonts w:ascii="Calibri" w:hAnsi="Calibri" w:cs="Calibri"/>
+          <w:color w:val="000000" w:themeColor="text1"/>
+          <w:sz w:val="30"/>
+          <w:szCs w:val="30"/>
+        </w:rPr>
+        <w:t>}}. The task was basically to look around and figure out what might’ve caused damage—could be wind, hail, or just wear—and see whether the shingles were fixable.</w:t>
       </w:r>
     </w:p>
     <w:p>
@@ -692,7 +892,67 @@
           <w:sz w:val="30"/>
           <w:szCs w:val="30"/>
         </w:rPr>
-        <w:t>{{engineer_name}}, P.E., showed up on site at {{site_visit_date}}. {{insured_name}} was there and helped fill us in on the situation.</w:t>
+        <w:t>{{</w:t>
+      </w:r>
+      <w:proofErr w:type="spellStart"/>
+      <w:r>
+        <w:rPr>
+          <w:rFonts w:ascii="Calibri" w:hAnsi="Calibri" w:cs="Calibri"/>
+          <w:color w:val="000000" w:themeColor="text1"/>
+          <w:sz w:val="30"/>
+          <w:szCs w:val="30"/>
+        </w:rPr>
+        <w:t>engineer_name</w:t>
+      </w:r>
+      <w:proofErr w:type="spellEnd"/>
+      <w:r>
+        <w:rPr>
+          <w:rFonts w:ascii="Calibri" w:hAnsi="Calibri" w:cs="Calibri"/>
+          <w:color w:val="000000" w:themeColor="text1"/>
+          <w:sz w:val="30"/>
+          <w:szCs w:val="30"/>
+        </w:rPr>
+        <w:t>}}, P.E., showed up on site at {{</w:t>
+      </w:r>
+      <w:proofErr w:type="spellStart"/>
+      <w:r>
+        <w:rPr>
+          <w:rFonts w:ascii="Calibri" w:hAnsi="Calibri" w:cs="Calibri"/>
+          <w:color w:val="000000" w:themeColor="text1"/>
+          <w:sz w:val="30"/>
+          <w:szCs w:val="30"/>
+        </w:rPr>
+        <w:t>site_visit_date</w:t>
+      </w:r>
+      <w:proofErr w:type="spellEnd"/>
+      <w:r>
+        <w:rPr>
+          <w:rFonts w:ascii="Calibri" w:hAnsi="Calibri" w:cs="Calibri"/>
+          <w:color w:val="000000" w:themeColor="text1"/>
+          <w:sz w:val="30"/>
+          <w:szCs w:val="30"/>
+        </w:rPr>
+        <w:t>}}. {{</w:t>
+      </w:r>
+      <w:proofErr w:type="spellStart"/>
+      <w:r>
+        <w:rPr>
+          <w:rFonts w:ascii="Calibri" w:hAnsi="Calibri" w:cs="Calibri"/>
+          <w:color w:val="000000" w:themeColor="text1"/>
+          <w:sz w:val="30"/>
+          <w:szCs w:val="30"/>
+        </w:rPr>
+        <w:t>insured_name</w:t>
+      </w:r>
+      <w:proofErr w:type="spellEnd"/>
+      <w:r>
+        <w:rPr>
+          <w:rFonts w:ascii="Calibri" w:hAnsi="Calibri" w:cs="Calibri"/>
+          <w:color w:val="000000" w:themeColor="text1"/>
+          <w:sz w:val="30"/>
+          <w:szCs w:val="30"/>
+        </w:rPr>
+        <w:t>}} was there and helped fill us in on the situation.</w:t>
       </w:r>
     </w:p>
     <w:p>
@@ -790,7 +1050,47 @@
           <w:sz w:val="30"/>
           <w:szCs w:val="30"/>
         </w:rPr>
-        <w:t>Walked through the site on {{site_visit_date}} with {{insured_name}}.</w:t>
+        <w:t>Walked through the site on {{</w:t>
+      </w:r>
+      <w:proofErr w:type="spellStart"/>
+      <w:r>
+        <w:rPr>
+          <w:rFonts w:ascii="Calibri" w:hAnsi="Calibri" w:cs="Calibri"/>
+          <w:color w:val="000000" w:themeColor="text1"/>
+          <w:sz w:val="30"/>
+          <w:szCs w:val="30"/>
+        </w:rPr>
+        <w:t>site_visit_date</w:t>
+      </w:r>
+      <w:proofErr w:type="spellEnd"/>
+      <w:r>
+        <w:rPr>
+          <w:rFonts w:ascii="Calibri" w:hAnsi="Calibri" w:cs="Calibri"/>
+          <w:color w:val="000000" w:themeColor="text1"/>
+          <w:sz w:val="30"/>
+          <w:szCs w:val="30"/>
+        </w:rPr>
+        <w:t>}} with {{</w:t>
+      </w:r>
+      <w:proofErr w:type="spellStart"/>
+      <w:r>
+        <w:rPr>
+          <w:rFonts w:ascii="Calibri" w:hAnsi="Calibri" w:cs="Calibri"/>
+          <w:color w:val="000000" w:themeColor="text1"/>
+          <w:sz w:val="30"/>
+          <w:szCs w:val="30"/>
+        </w:rPr>
+        <w:t>insured_name</w:t>
+      </w:r>
+      <w:proofErr w:type="spellEnd"/>
+      <w:r>
+        <w:rPr>
+          <w:rFonts w:ascii="Calibri" w:hAnsi="Calibri" w:cs="Calibri"/>
+          <w:color w:val="000000" w:themeColor="text1"/>
+          <w:sz w:val="30"/>
+          <w:szCs w:val="30"/>
+        </w:rPr>
+        <w:t>}}.</w:t>
       </w:r>
     </w:p>
     <w:p>
@@ -814,7 +1114,27 @@
           <w:sz w:val="30"/>
           <w:szCs w:val="30"/>
         </w:rPr>
-        <w:t>Talked to these folks: {{interviewees_names}}.</w:t>
+        <w:t>Talked to these folks: {{</w:t>
+      </w:r>
+      <w:proofErr w:type="spellStart"/>
+      <w:r>
+        <w:rPr>
+          <w:rFonts w:ascii="Calibri" w:hAnsi="Calibri" w:cs="Calibri"/>
+          <w:color w:val="000000" w:themeColor="text1"/>
+          <w:sz w:val="30"/>
+          <w:szCs w:val="30"/>
+        </w:rPr>
+        <w:t>interviewees_names</w:t>
+      </w:r>
+      <w:proofErr w:type="spellEnd"/>
+      <w:r>
+        <w:rPr>
+          <w:rFonts w:ascii="Calibri" w:hAnsi="Calibri" w:cs="Calibri"/>
+          <w:color w:val="000000" w:themeColor="text1"/>
+          <w:sz w:val="30"/>
+          <w:szCs w:val="30"/>
+        </w:rPr>
+        <w:t>}}.</w:t>
       </w:r>
     </w:p>
     <w:p>
@@ -838,7 +1158,27 @@
           <w:sz w:val="30"/>
           <w:szCs w:val="30"/>
         </w:rPr>
-        <w:t>Looked through some paperwork: {{provided_documents_titles}}.</w:t>
+        <w:t>Looked through some paperwork: {{</w:t>
+      </w:r>
+      <w:proofErr w:type="spellStart"/>
+      <w:r>
+        <w:rPr>
+          <w:rFonts w:ascii="Calibri" w:hAnsi="Calibri" w:cs="Calibri"/>
+          <w:color w:val="000000" w:themeColor="text1"/>
+          <w:sz w:val="30"/>
+          <w:szCs w:val="30"/>
+        </w:rPr>
+        <w:t>provided_documents_titles</w:t>
+      </w:r>
+      <w:proofErr w:type="spellEnd"/>
+      <w:r>
+        <w:rPr>
+          <w:rFonts w:ascii="Calibri" w:hAnsi="Calibri" w:cs="Calibri"/>
+          <w:color w:val="000000" w:themeColor="text1"/>
+          <w:sz w:val="30"/>
+          <w:szCs w:val="30"/>
+        </w:rPr>
+        <w:t>}}.</w:t>
       </w:r>
     </w:p>
     <w:p>
@@ -886,7 +1226,27 @@
           <w:sz w:val="30"/>
           <w:szCs w:val="30"/>
         </w:rPr>
-        <w:t>All of this was done because {{client_company}} asked us to.</w:t>
+        <w:t>All of this was done because {{</w:t>
+      </w:r>
+      <w:proofErr w:type="spellStart"/>
+      <w:r>
+        <w:rPr>
+          <w:rFonts w:ascii="Calibri" w:hAnsi="Calibri" w:cs="Calibri"/>
+          <w:color w:val="000000" w:themeColor="text1"/>
+          <w:sz w:val="30"/>
+          <w:szCs w:val="30"/>
+        </w:rPr>
+        <w:t>client_company</w:t>
+      </w:r>
+      <w:proofErr w:type="spellEnd"/>
+      <w:r>
+        <w:rPr>
+          <w:rFonts w:ascii="Calibri" w:hAnsi="Calibri" w:cs="Calibri"/>
+          <w:color w:val="000000" w:themeColor="text1"/>
+          <w:sz w:val="30"/>
+          <w:szCs w:val="30"/>
+        </w:rPr>
+        <w:t>}} asked us to.</w:t>
       </w:r>
     </w:p>
     <w:p>
@@ -941,7 +1301,47 @@
           <w:sz w:val="30"/>
           <w:szCs w:val="30"/>
         </w:rPr>
-        <w:t>The home was originally built in {{structure_built_date}}, making it about {{structure_age}} years old when we visited.</w:t>
+        <w:t>The home was originally built in {{</w:t>
+      </w:r>
+      <w:proofErr w:type="spellStart"/>
+      <w:r>
+        <w:rPr>
+          <w:rFonts w:ascii="Calibri" w:hAnsi="Calibri" w:cs="Calibri"/>
+          <w:color w:val="000000" w:themeColor="text1"/>
+          <w:sz w:val="30"/>
+          <w:szCs w:val="30"/>
+        </w:rPr>
+        <w:t>structure_built_date</w:t>
+      </w:r>
+      <w:proofErr w:type="spellEnd"/>
+      <w:r>
+        <w:rPr>
+          <w:rFonts w:ascii="Calibri" w:hAnsi="Calibri" w:cs="Calibri"/>
+          <w:color w:val="000000" w:themeColor="text1"/>
+          <w:sz w:val="30"/>
+          <w:szCs w:val="30"/>
+        </w:rPr>
+        <w:t>}}, making it about {{</w:t>
+      </w:r>
+      <w:proofErr w:type="spellStart"/>
+      <w:r>
+        <w:rPr>
+          <w:rFonts w:ascii="Calibri" w:hAnsi="Calibri" w:cs="Calibri"/>
+          <w:color w:val="000000" w:themeColor="text1"/>
+          <w:sz w:val="30"/>
+          <w:szCs w:val="30"/>
+        </w:rPr>
+        <w:t>structure_age</w:t>
+      </w:r>
+      <w:proofErr w:type="spellEnd"/>
+      <w:r>
+        <w:rPr>
+          <w:rFonts w:ascii="Calibri" w:hAnsi="Calibri" w:cs="Calibri"/>
+          <w:color w:val="000000" w:themeColor="text1"/>
+          <w:sz w:val="30"/>
+          <w:szCs w:val="30"/>
+        </w:rPr>
+        <w:t>}} years old when we visited.</w:t>
       </w:r>
     </w:p>
     <w:p>
@@ -1107,7 +1507,27 @@
           <w:sz w:val="30"/>
           <w:szCs w:val="30"/>
         </w:rPr>
-        <w:t>{{building_system_description}}</w:t>
+        <w:t>{{</w:t>
+      </w:r>
+      <w:proofErr w:type="spellStart"/>
+      <w:r>
+        <w:rPr>
+          <w:rFonts w:ascii="Calibri" w:hAnsi="Calibri" w:cs="Calibri"/>
+          <w:color w:val="000000" w:themeColor="text1"/>
+          <w:sz w:val="30"/>
+          <w:szCs w:val="30"/>
+        </w:rPr>
+        <w:t>building_system_description</w:t>
+      </w:r>
+      <w:proofErr w:type="spellEnd"/>
+      <w:r>
+        <w:rPr>
+          <w:rFonts w:ascii="Calibri" w:hAnsi="Calibri" w:cs="Calibri"/>
+          <w:color w:val="000000" w:themeColor="text1"/>
+          <w:sz w:val="30"/>
+          <w:szCs w:val="30"/>
+        </w:rPr>
+        <w:t>}}</w:t>
       </w:r>
     </w:p>
     <w:p>
@@ -1127,7 +1547,27 @@
           <w:sz w:val="30"/>
           <w:szCs w:val="30"/>
         </w:rPr>
-        <w:t>When we refer to the front of the building, we're talking about the side facing {{front_facing_direction}}. Any “left” or “right” notes are based on standing out front and facing it.</w:t>
+        <w:t>When we refer to the front of the building, we're talking about the side facing {{</w:t>
+      </w:r>
+      <w:proofErr w:type="spellStart"/>
+      <w:r>
+        <w:rPr>
+          <w:rFonts w:ascii="Calibri" w:hAnsi="Calibri" w:cs="Calibri"/>
+          <w:color w:val="000000" w:themeColor="text1"/>
+          <w:sz w:val="30"/>
+          <w:szCs w:val="30"/>
+        </w:rPr>
+        <w:t>front_facing_direction</w:t>
+      </w:r>
+      <w:proofErr w:type="spellEnd"/>
+      <w:r>
+        <w:rPr>
+          <w:rFonts w:ascii="Calibri" w:hAnsi="Calibri" w:cs="Calibri"/>
+          <w:color w:val="000000" w:themeColor="text1"/>
+          <w:sz w:val="30"/>
+          <w:szCs w:val="30"/>
+        </w:rPr>
+        <w:t>}}. Any “left” or “right” notes are based on standing out front and facing it.</w:t>
       </w:r>
     </w:p>
     <w:p>
@@ -1350,7 +1790,27 @@
           <w:sz w:val="30"/>
           <w:szCs w:val="30"/>
         </w:rPr>
-        <w:t>{{exterior_observations}}</w:t>
+        <w:t>{{</w:t>
+      </w:r>
+      <w:proofErr w:type="spellStart"/>
+      <w:r>
+        <w:rPr>
+          <w:rFonts w:ascii="Calibri" w:hAnsi="Calibri" w:cs="Calibri"/>
+          <w:color w:val="000000" w:themeColor="text1"/>
+          <w:sz w:val="30"/>
+          <w:szCs w:val="30"/>
+        </w:rPr>
+        <w:t>exterior_observations</w:t>
+      </w:r>
+      <w:proofErr w:type="spellEnd"/>
+      <w:r>
+        <w:rPr>
+          <w:rFonts w:ascii="Calibri" w:hAnsi="Calibri" w:cs="Calibri"/>
+          <w:color w:val="000000" w:themeColor="text1"/>
+          <w:sz w:val="30"/>
+          <w:szCs w:val="30"/>
+        </w:rPr>
+        <w:t>}}</w:t>
       </w:r>
     </w:p>
     <w:p>
@@ -1374,7 +1834,27 @@
           <w:sz w:val="30"/>
           <w:szCs w:val="30"/>
         </w:rPr>
-        <w:t>{{interior_observations}}</w:t>
+        <w:t>{{</w:t>
+      </w:r>
+      <w:proofErr w:type="spellStart"/>
+      <w:r>
+        <w:rPr>
+          <w:rFonts w:ascii="Calibri" w:hAnsi="Calibri" w:cs="Calibri"/>
+          <w:color w:val="000000" w:themeColor="text1"/>
+          <w:sz w:val="30"/>
+          <w:szCs w:val="30"/>
+        </w:rPr>
+        <w:t>interior_observations</w:t>
+      </w:r>
+      <w:proofErr w:type="spellEnd"/>
+      <w:r>
+        <w:rPr>
+          <w:rFonts w:ascii="Calibri" w:hAnsi="Calibri" w:cs="Calibri"/>
+          <w:color w:val="000000" w:themeColor="text1"/>
+          <w:sz w:val="30"/>
+          <w:szCs w:val="30"/>
+        </w:rPr>
+        <w:t>}}</w:t>
       </w:r>
     </w:p>
     <w:p>
@@ -1398,7 +1878,27 @@
           <w:sz w:val="30"/>
           <w:szCs w:val="30"/>
         </w:rPr>
-        <w:t>{{other_site_observations}}</w:t>
+        <w:t>{{</w:t>
+      </w:r>
+      <w:proofErr w:type="spellStart"/>
+      <w:r>
+        <w:rPr>
+          <w:rFonts w:ascii="Calibri" w:hAnsi="Calibri" w:cs="Calibri"/>
+          <w:color w:val="000000" w:themeColor="text1"/>
+          <w:sz w:val="30"/>
+          <w:szCs w:val="30"/>
+        </w:rPr>
+        <w:t>other_site_observations</w:t>
+      </w:r>
+      <w:proofErr w:type="spellEnd"/>
+      <w:r>
+        <w:rPr>
+          <w:rFonts w:ascii="Calibri" w:hAnsi="Calibri" w:cs="Calibri"/>
+          <w:color w:val="000000" w:themeColor="text1"/>
+          <w:sz w:val="30"/>
+          <w:szCs w:val="30"/>
+        </w:rPr>
+        <w:t>}}</w:t>
       </w:r>
     </w:p>
     <w:p>
@@ -1478,7 +1978,27 @@
           <w:sz w:val="30"/>
           <w:szCs w:val="30"/>
         </w:rPr>
-        <w:t>NOAA data says: {{weather_data_summary}}</w:t>
+        <w:t>NOAA data says: {{</w:t>
+      </w:r>
+      <w:proofErr w:type="spellStart"/>
+      <w:r>
+        <w:rPr>
+          <w:rFonts w:ascii="Calibri" w:hAnsi="Calibri" w:cs="Calibri"/>
+          <w:color w:val="000000" w:themeColor="text1"/>
+          <w:sz w:val="30"/>
+          <w:szCs w:val="30"/>
+        </w:rPr>
+        <w:t>weather_data_summary</w:t>
+      </w:r>
+      <w:proofErr w:type="spellEnd"/>
+      <w:r>
+        <w:rPr>
+          <w:rFonts w:ascii="Calibri" w:hAnsi="Calibri" w:cs="Calibri"/>
+          <w:color w:val="000000" w:themeColor="text1"/>
+          <w:sz w:val="30"/>
+          <w:szCs w:val="30"/>
+        </w:rPr>
+        <w:t>}}</w:t>
       </w:r>
     </w:p>
     <w:p>
@@ -1502,7 +2022,27 @@
           <w:sz w:val="30"/>
           <w:szCs w:val="30"/>
         </w:rPr>
-        <w:t>Hail info: {{corelogic_hail_summary}}</w:t>
+        <w:t>Hail info: {{</w:t>
+      </w:r>
+      <w:proofErr w:type="spellStart"/>
+      <w:r>
+        <w:rPr>
+          <w:rFonts w:ascii="Calibri" w:hAnsi="Calibri" w:cs="Calibri"/>
+          <w:color w:val="000000" w:themeColor="text1"/>
+          <w:sz w:val="30"/>
+          <w:szCs w:val="30"/>
+        </w:rPr>
+        <w:t>corelogic_hail_summary</w:t>
+      </w:r>
+      <w:proofErr w:type="spellEnd"/>
+      <w:r>
+        <w:rPr>
+          <w:rFonts w:ascii="Calibri" w:hAnsi="Calibri" w:cs="Calibri"/>
+          <w:color w:val="000000" w:themeColor="text1"/>
+          <w:sz w:val="30"/>
+          <w:szCs w:val="30"/>
+        </w:rPr>
+        <w:t>}}</w:t>
       </w:r>
     </w:p>
     <w:p>
@@ -1526,7 +2066,27 @@
           <w:sz w:val="30"/>
           <w:szCs w:val="30"/>
         </w:rPr>
-        <w:t>Wind info: {{corelogic_wind_summary}}</w:t>
+        <w:t>Wind info: {{</w:t>
+      </w:r>
+      <w:proofErr w:type="spellStart"/>
+      <w:r>
+        <w:rPr>
+          <w:rFonts w:ascii="Calibri" w:hAnsi="Calibri" w:cs="Calibri"/>
+          <w:color w:val="000000" w:themeColor="text1"/>
+          <w:sz w:val="30"/>
+          <w:szCs w:val="30"/>
+        </w:rPr>
+        <w:t>corelogic_wind_summary</w:t>
+      </w:r>
+      <w:proofErr w:type="spellEnd"/>
+      <w:r>
+        <w:rPr>
+          <w:rFonts w:ascii="Calibri" w:hAnsi="Calibri" w:cs="Calibri"/>
+          <w:color w:val="000000" w:themeColor="text1"/>
+          <w:sz w:val="30"/>
+          <w:szCs w:val="30"/>
+        </w:rPr>
+        <w:t>}}</w:t>
       </w:r>
     </w:p>
     <w:p>
@@ -1668,7 +2228,27 @@
           <w:sz w:val="30"/>
           <w:szCs w:val="30"/>
         </w:rPr>
-        <w:t>{{site_discussion_analysis}}</w:t>
+        <w:t>{{</w:t>
+      </w:r>
+      <w:proofErr w:type="spellStart"/>
+      <w:r>
+        <w:rPr>
+          <w:rFonts w:ascii="Calibri" w:hAnsi="Calibri" w:cs="Calibri"/>
+          <w:color w:val="000000" w:themeColor="text1"/>
+          <w:sz w:val="30"/>
+          <w:szCs w:val="30"/>
+        </w:rPr>
+        <w:t>site_discussion_analysis</w:t>
+      </w:r>
+      <w:proofErr w:type="spellEnd"/>
+      <w:r>
+        <w:rPr>
+          <w:rFonts w:ascii="Calibri" w:hAnsi="Calibri" w:cs="Calibri"/>
+          <w:color w:val="000000" w:themeColor="text1"/>
+          <w:sz w:val="30"/>
+          <w:szCs w:val="30"/>
+        </w:rPr>
+        <w:t>}}</w:t>
       </w:r>
       <w:r>
         <w:rPr>
@@ -1678,7 +2258,27 @@
           <w:szCs w:val="30"/>
         </w:rPr>
         <w:br/>
-        <w:t>{{weather_discussion_analysis}}</w:t>
+        <w:t>{{</w:t>
+      </w:r>
+      <w:proofErr w:type="spellStart"/>
+      <w:r>
+        <w:rPr>
+          <w:rFonts w:ascii="Calibri" w:hAnsi="Calibri" w:cs="Calibri"/>
+          <w:color w:val="000000" w:themeColor="text1"/>
+          <w:sz w:val="30"/>
+          <w:szCs w:val="30"/>
+        </w:rPr>
+        <w:t>weather_discussion_analysis</w:t>
+      </w:r>
+      <w:proofErr w:type="spellEnd"/>
+      <w:r>
+        <w:rPr>
+          <w:rFonts w:ascii="Calibri" w:hAnsi="Calibri" w:cs="Calibri"/>
+          <w:color w:val="000000" w:themeColor="text1"/>
+          <w:sz w:val="30"/>
+          <w:szCs w:val="30"/>
+        </w:rPr>
+        <w:t>}}</w:t>
       </w:r>
     </w:p>
     <w:p>
@@ -1729,7 +2329,27 @@
           <w:szCs w:val="30"/>
         </w:rPr>
         <w:br/>
-        <w:t>{{weather_impact_analysis}}</w:t>
+        <w:t>{{</w:t>
+      </w:r>
+      <w:proofErr w:type="spellStart"/>
+      <w:r>
+        <w:rPr>
+          <w:rFonts w:ascii="Calibri" w:hAnsi="Calibri" w:cs="Calibri"/>
+          <w:color w:val="000000" w:themeColor="text1"/>
+          <w:sz w:val="30"/>
+          <w:szCs w:val="30"/>
+        </w:rPr>
+        <w:t>weather_impact_analysis</w:t>
+      </w:r>
+      <w:proofErr w:type="spellEnd"/>
+      <w:r>
+        <w:rPr>
+          <w:rFonts w:ascii="Calibri" w:hAnsi="Calibri" w:cs="Calibri"/>
+          <w:color w:val="000000" w:themeColor="text1"/>
+          <w:sz w:val="30"/>
+          <w:szCs w:val="30"/>
+        </w:rPr>
+        <w:t>}}</w:t>
       </w:r>
       <w:r>
         <w:rPr>
@@ -1739,7 +2359,27 @@
           <w:szCs w:val="30"/>
         </w:rPr>
         <w:br/>
-        <w:t>{{recommendations_and_discussion}}</w:t>
+        <w:t>{{</w:t>
+      </w:r>
+      <w:proofErr w:type="spellStart"/>
+      <w:r>
+        <w:rPr>
+          <w:rFonts w:ascii="Calibri" w:hAnsi="Calibri" w:cs="Calibri"/>
+          <w:color w:val="000000" w:themeColor="text1"/>
+          <w:sz w:val="30"/>
+          <w:szCs w:val="30"/>
+        </w:rPr>
+        <w:t>recommendations_and_discussion</w:t>
+      </w:r>
+      <w:proofErr w:type="spellEnd"/>
+      <w:r>
+        <w:rPr>
+          <w:rFonts w:ascii="Calibri" w:hAnsi="Calibri" w:cs="Calibri"/>
+          <w:color w:val="000000" w:themeColor="text1"/>
+          <w:sz w:val="30"/>
+          <w:szCs w:val="30"/>
+        </w:rPr>
+        <w:t>}}</w:t>
       </w:r>
     </w:p>
     <w:p>
@@ -1885,6 +2525,162 @@
           <w:sz w:val="26"/>
         </w:rPr>
       </w:pPr>
+    </w:p>
+    <w:p>
+      <w:pPr>
+        <w:spacing w:after="0"/>
+        <w:rPr>
+          <w:rFonts w:cs="Calibri"/>
+          <w:color w:val="000000" w:themeColor="text1"/>
+          <w:sz w:val="26"/>
+        </w:rPr>
+      </w:pPr>
+    </w:p>
+    <w:p>
+      <w:pPr>
+        <w:spacing w:after="0"/>
+        <w:rPr>
+          <w:rFonts w:cs="Calibri"/>
+          <w:color w:val="000000" w:themeColor="text1"/>
+          <w:sz w:val="26"/>
+        </w:rPr>
+      </w:pPr>
+    </w:p>
+    <w:p>
+      <w:pPr>
+        <w:spacing w:after="0"/>
+        <w:rPr>
+          <w:rFonts w:cs="Calibri"/>
+          <w:color w:val="000000" w:themeColor="text1"/>
+          <w:sz w:val="26"/>
+        </w:rPr>
+      </w:pPr>
+    </w:p>
+    <w:p>
+      <w:pPr>
+        <w:spacing w:after="0"/>
+        <w:rPr>
+          <w:rFonts w:cs="Calibri"/>
+          <w:color w:val="000000" w:themeColor="text1"/>
+          <w:sz w:val="26"/>
+        </w:rPr>
+      </w:pPr>
+    </w:p>
+    <w:p>
+      <w:pPr>
+        <w:spacing w:after="0"/>
+        <w:rPr>
+          <w:rFonts w:cs="Calibri"/>
+          <w:color w:val="000000" w:themeColor="text1"/>
+          <w:sz w:val="26"/>
+        </w:rPr>
+      </w:pPr>
+    </w:p>
+    <w:p>
+      <w:pPr>
+        <w:spacing w:after="0"/>
+        <w:rPr>
+          <w:rFonts w:cs="Calibri"/>
+          <w:color w:val="000000" w:themeColor="text1"/>
+          <w:sz w:val="26"/>
+        </w:rPr>
+      </w:pPr>
+    </w:p>
+    <w:p>
+      <w:pPr>
+        <w:spacing w:after="0"/>
+        <w:rPr>
+          <w:rFonts w:cs="Calibri"/>
+          <w:color w:val="000000" w:themeColor="text1"/>
+          <w:sz w:val="26"/>
+        </w:rPr>
+      </w:pPr>
+    </w:p>
+    <w:p>
+      <w:pPr>
+        <w:spacing w:after="0"/>
+        <w:rPr>
+          <w:rFonts w:cs="Calibri"/>
+          <w:color w:val="000000" w:themeColor="text1"/>
+          <w:sz w:val="26"/>
+        </w:rPr>
+      </w:pPr>
+    </w:p>
+    <w:p>
+      <w:pPr>
+        <w:spacing w:after="0"/>
+        <w:rPr>
+          <w:rFonts w:cs="Calibri"/>
+          <w:color w:val="000000" w:themeColor="text1"/>
+          <w:sz w:val="26"/>
+        </w:rPr>
+      </w:pPr>
+    </w:p>
+    <w:p>
+      <w:pPr>
+        <w:spacing w:after="0"/>
+        <w:rPr>
+          <w:rFonts w:cs="Calibri"/>
+          <w:color w:val="000000" w:themeColor="text1"/>
+          <w:sz w:val="26"/>
+        </w:rPr>
+      </w:pPr>
+    </w:p>
+    <w:p>
+      <w:pPr>
+        <w:spacing w:after="0"/>
+        <w:rPr>
+          <w:rFonts w:cs="Calibri"/>
+          <w:color w:val="000000" w:themeColor="text1"/>
+          <w:sz w:val="26"/>
+        </w:rPr>
+      </w:pPr>
+    </w:p>
+    <w:p>
+      <w:pPr>
+        <w:spacing w:after="0"/>
+        <w:rPr>
+          <w:rFonts w:cs="Calibri"/>
+          <w:color w:val="000000" w:themeColor="text1"/>
+          <w:sz w:val="26"/>
+        </w:rPr>
+      </w:pPr>
+    </w:p>
+    <w:p>
+      <w:pPr>
+        <w:spacing w:after="0"/>
+        <w:rPr>
+          <w:rFonts w:cs="Calibri"/>
+          <w:color w:val="000000" w:themeColor="text1"/>
+          <w:sz w:val="26"/>
+        </w:rPr>
+      </w:pPr>
+    </w:p>
+    <w:p>
+      <w:pPr>
+        <w:spacing w:after="0"/>
+        <w:rPr>
+          <w:rFonts w:cs="Calibri"/>
+          <w:color w:val="000000" w:themeColor="text1"/>
+          <w:sz w:val="26"/>
+        </w:rPr>
+      </w:pPr>
+      <w:r>
+        <w:rPr>
+          <w:rFonts w:cs="Calibri"/>
+          <w:color w:val="000000" w:themeColor="text1"/>
+          <w:sz w:val="26"/>
+        </w:rPr>
+        <w:tab/>
+      </w:r>
+      <w:r>
+        <w:rPr>
+          <w:rFonts w:cs="Calibri"/>
+          <w:color w:val="000000" w:themeColor="text1"/>
+          <w:sz w:val="26"/>
+        </w:rPr>
+        <w:tab/>
+      </w:r>
     </w:p>
     <w:p>
       <w:pPr>
@@ -1982,6 +2778,7 @@
           <w:sz w:val="40"/>
           <w:szCs w:val="40"/>
         </w:rPr>
+        <w:lastRenderedPageBreak/>
         <w:t>APPENDIX A</w:t>
       </w:r>
     </w:p>
@@ -1991,355 +2788,775 @@
         <w:jc w:val="center"/>
         <w:rPr>
           <w:color w:val="000000" w:themeColor="text1"/>
-          <w:sz w:val="16"/>
-          <w:szCs w:val="16"/>
-        </w:rPr>
-      </w:pPr>
-    </w:p>
-    <w:p>
-      <w:pPr>
-        <w:spacing w:after="0"/>
-        <w:jc w:val="center"/>
-        <w:rPr>
-          <w:color w:val="000000" w:themeColor="text1"/>
-          <w:sz w:val="16"/>
-          <w:szCs w:val="16"/>
-        </w:rPr>
-      </w:pPr>
-    </w:p>
-    <w:p>
-      <w:pPr>
-        <w:spacing w:after="0"/>
-        <w:rPr>
-          <w:sz w:val="24"/>
-        </w:rPr>
-      </w:pPr>
-      <w:r>
-        <w:rPr>
-          <w:sz w:val="24"/>
-        </w:rPr>
-        <w:t>Add in a photo loop</w:t>
-      </w:r>
-    </w:p>
-    <w:p>
-      <w:pPr>
-        <w:spacing w:after="0"/>
-        <w:jc w:val="center"/>
-        <w:rPr>
-          <w:sz w:val="24"/>
-        </w:rPr>
-      </w:pPr>
-    </w:p>
-    <w:p>
-      <w:pPr>
-        <w:spacing w:after="0"/>
-        <w:jc w:val="center"/>
-        <w:rPr>
-          <w:sz w:val="24"/>
-        </w:rPr>
-      </w:pPr>
-    </w:p>
-    <w:p>
-      <w:pPr>
-        <w:spacing w:after="0"/>
-        <w:jc w:val="center"/>
-        <w:rPr>
-          <w:sz w:val="24"/>
-        </w:rPr>
-      </w:pPr>
-    </w:p>
-    <w:p>
-      <w:pPr>
-        <w:spacing w:after="0"/>
-        <w:jc w:val="center"/>
-        <w:rPr>
-          <w:sz w:val="24"/>
-        </w:rPr>
-      </w:pPr>
-    </w:p>
-    <w:p>
-      <w:pPr>
-        <w:spacing w:after="0"/>
-        <w:jc w:val="center"/>
-        <w:rPr>
-          <w:sz w:val="24"/>
-        </w:rPr>
-      </w:pPr>
-    </w:p>
-    <w:p>
-      <w:pPr>
-        <w:spacing w:after="0"/>
-        <w:jc w:val="center"/>
-        <w:rPr>
-          <w:sz w:val="24"/>
-        </w:rPr>
-      </w:pPr>
-    </w:p>
-    <w:p>
-      <w:pPr>
-        <w:spacing w:after="0"/>
-        <w:jc w:val="center"/>
-        <w:rPr>
-          <w:sz w:val="24"/>
-        </w:rPr>
-      </w:pPr>
-    </w:p>
-    <w:p>
-      <w:pPr>
-        <w:spacing w:after="0"/>
-        <w:jc w:val="center"/>
-        <w:rPr>
-          <w:sz w:val="24"/>
-        </w:rPr>
-      </w:pPr>
-    </w:p>
-    <w:p>
-      <w:pPr>
-        <w:spacing w:after="0"/>
-        <w:jc w:val="center"/>
-        <w:rPr>
-          <w:sz w:val="24"/>
-        </w:rPr>
-      </w:pPr>
-    </w:p>
-    <w:p>
-      <w:pPr>
-        <w:spacing w:after="0"/>
-        <w:jc w:val="center"/>
-        <w:rPr>
-          <w:sz w:val="24"/>
-        </w:rPr>
-      </w:pPr>
-    </w:p>
-    <w:p>
-      <w:pPr>
-        <w:spacing w:after="0"/>
-        <w:jc w:val="center"/>
-        <w:rPr>
-          <w:sz w:val="24"/>
-        </w:rPr>
-      </w:pPr>
-    </w:p>
-    <w:p>
-      <w:pPr>
-        <w:spacing w:after="0"/>
-        <w:jc w:val="center"/>
-        <w:rPr>
-          <w:sz w:val="24"/>
-        </w:rPr>
-      </w:pPr>
-    </w:p>
-    <w:p>
-      <w:pPr>
-        <w:spacing w:after="0"/>
-        <w:jc w:val="center"/>
-        <w:rPr>
-          <w:sz w:val="24"/>
-        </w:rPr>
-      </w:pPr>
-    </w:p>
-    <w:p>
-      <w:pPr>
-        <w:spacing w:after="0"/>
-        <w:jc w:val="center"/>
-        <w:rPr>
-          <w:sz w:val="24"/>
-        </w:rPr>
-      </w:pPr>
-    </w:p>
-    <w:p>
-      <w:pPr>
-        <w:spacing w:after="0"/>
-        <w:jc w:val="center"/>
-        <w:rPr>
-          <w:sz w:val="24"/>
-        </w:rPr>
-      </w:pPr>
-    </w:p>
-    <w:p>
-      <w:pPr>
-        <w:spacing w:after="0"/>
-        <w:jc w:val="center"/>
-        <w:rPr>
-          <w:sz w:val="24"/>
-        </w:rPr>
-      </w:pPr>
-    </w:p>
-    <w:p>
-      <w:pPr>
-        <w:spacing w:after="0"/>
-        <w:jc w:val="center"/>
-        <w:rPr>
-          <w:sz w:val="24"/>
-        </w:rPr>
-      </w:pPr>
-    </w:p>
-    <w:p>
-      <w:pPr>
-        <w:spacing w:after="0"/>
-        <w:jc w:val="center"/>
-        <w:rPr>
-          <w:sz w:val="24"/>
-        </w:rPr>
-      </w:pPr>
-    </w:p>
-    <w:p>
-      <w:pPr>
-        <w:spacing w:after="0"/>
-        <w:jc w:val="center"/>
-        <w:rPr>
-          <w:sz w:val="24"/>
-        </w:rPr>
-      </w:pPr>
-    </w:p>
-    <w:p>
-      <w:pPr>
-        <w:spacing w:after="0"/>
-        <w:jc w:val="center"/>
-        <w:rPr>
-          <w:sz w:val="24"/>
-        </w:rPr>
-      </w:pPr>
-    </w:p>
-    <w:p>
-      <w:pPr>
-        <w:spacing w:after="0"/>
-        <w:jc w:val="center"/>
-        <w:rPr>
-          <w:sz w:val="24"/>
-        </w:rPr>
-      </w:pPr>
-    </w:p>
-    <w:p>
-      <w:pPr>
-        <w:spacing w:after="0"/>
-        <w:jc w:val="center"/>
-        <w:rPr>
-          <w:sz w:val="24"/>
-        </w:rPr>
-      </w:pPr>
-    </w:p>
-    <w:p>
-      <w:pPr>
-        <w:spacing w:after="0"/>
-        <w:jc w:val="center"/>
-        <w:rPr>
-          <w:sz w:val="24"/>
-        </w:rPr>
-      </w:pPr>
-    </w:p>
-    <w:p>
-      <w:pPr>
-        <w:spacing w:after="0"/>
-        <w:jc w:val="center"/>
-        <w:rPr>
-          <w:sz w:val="24"/>
-        </w:rPr>
-      </w:pPr>
-    </w:p>
-    <w:p>
-      <w:pPr>
-        <w:spacing w:after="0"/>
-        <w:jc w:val="center"/>
-        <w:rPr>
-          <w:sz w:val="24"/>
-        </w:rPr>
-      </w:pPr>
-    </w:p>
-    <w:p>
-      <w:pPr>
-        <w:spacing w:after="0"/>
-        <w:jc w:val="center"/>
-        <w:rPr>
-          <w:sz w:val="24"/>
-        </w:rPr>
-      </w:pPr>
-    </w:p>
-    <w:p>
-      <w:pPr>
-        <w:spacing w:after="0"/>
-        <w:jc w:val="center"/>
-        <w:rPr>
-          <w:sz w:val="24"/>
-        </w:rPr>
-      </w:pPr>
-    </w:p>
-    <w:p>
-      <w:pPr>
-        <w:spacing w:after="0"/>
-        <w:jc w:val="center"/>
-        <w:rPr>
-          <w:sz w:val="24"/>
-        </w:rPr>
-      </w:pPr>
-    </w:p>
-    <w:p>
-      <w:pPr>
-        <w:spacing w:after="0"/>
-        <w:jc w:val="center"/>
-        <w:rPr>
-          <w:sz w:val="24"/>
-        </w:rPr>
-      </w:pPr>
-    </w:p>
-    <w:p>
-      <w:pPr>
-        <w:spacing w:after="0"/>
-        <w:jc w:val="center"/>
-        <w:rPr>
-          <w:sz w:val="24"/>
-        </w:rPr>
-      </w:pPr>
-    </w:p>
-    <w:p>
-      <w:pPr>
-        <w:spacing w:after="0"/>
-        <w:jc w:val="center"/>
-        <w:rPr>
-          <w:sz w:val="24"/>
-        </w:rPr>
-      </w:pPr>
-    </w:p>
-    <w:p>
-      <w:pPr>
-        <w:spacing w:after="0"/>
-        <w:jc w:val="center"/>
-        <w:rPr>
-          <w:sz w:val="24"/>
-        </w:rPr>
-      </w:pPr>
-    </w:p>
-    <w:p>
-      <w:pPr>
-        <w:spacing w:after="0"/>
-        <w:jc w:val="center"/>
-        <w:rPr>
-          <w:sz w:val="24"/>
-        </w:rPr>
-      </w:pPr>
-    </w:p>
-    <w:p>
-      <w:pPr>
-        <w:spacing w:after="0"/>
-        <w:jc w:val="center"/>
-        <w:rPr>
-          <w:sz w:val="24"/>
-        </w:rPr>
-      </w:pPr>
-    </w:p>
-    <w:p>
-      <w:pPr>
-        <w:spacing w:after="0"/>
-        <w:jc w:val="center"/>
-        <w:rPr>
-          <w:sz w:val="24"/>
-        </w:rPr>
-      </w:pPr>
-    </w:p>
-    <w:p>
-      <w:pPr>
-        <w:spacing w:after="0"/>
-        <w:jc w:val="center"/>
+          <w:sz w:val="24"/>
+        </w:rPr>
+      </w:pPr>
+      <w:r>
+        <w:rPr>
+          <w:color w:val="000000" w:themeColor="text1"/>
+          <w:sz w:val="24"/>
+        </w:rPr>
+        <w:t>Photographs</w:t>
+      </w:r>
+    </w:p>
+    <w:p>
+      <w:pPr>
+        <w:spacing w:after="0"/>
+        <w:jc w:val="center"/>
+        <w:rPr>
+          <w:color w:val="000000" w:themeColor="text1"/>
+          <w:sz w:val="24"/>
+        </w:rPr>
+      </w:pPr>
+      <w:r>
+        <w:rPr>
+          <w:color w:val="000000" w:themeColor="text1"/>
+          <w:sz w:val="24"/>
+        </w:rPr>
+        <w:t>{{photo_1}}</w:t>
+      </w:r>
+    </w:p>
+    <w:p>
+      <w:pPr>
+        <w:spacing w:after="0"/>
+        <w:jc w:val="center"/>
+        <w:rPr>
+          <w:color w:val="000000" w:themeColor="text1"/>
+          <w:sz w:val="24"/>
+        </w:rPr>
+      </w:pPr>
+      <w:r>
+        <w:rPr>
+          <w:color w:val="000000" w:themeColor="text1"/>
+          <w:sz w:val="24"/>
+        </w:rPr>
+        <w:t>{{photo_</w:t>
+      </w:r>
+      <w:r>
+        <w:rPr>
+          <w:color w:val="000000" w:themeColor="text1"/>
+          <w:sz w:val="24"/>
+        </w:rPr>
+        <w:t>2</w:t>
+      </w:r>
+      <w:r>
+        <w:rPr>
+          <w:color w:val="000000" w:themeColor="text1"/>
+          <w:sz w:val="24"/>
+        </w:rPr>
+        <w:t>}}</w:t>
+      </w:r>
+    </w:p>
+    <w:p>
+      <w:pPr>
+        <w:spacing w:after="0"/>
+        <w:jc w:val="center"/>
+        <w:rPr>
+          <w:color w:val="000000" w:themeColor="text1"/>
+          <w:sz w:val="24"/>
+        </w:rPr>
+      </w:pPr>
+      <w:r>
+        <w:rPr>
+          <w:color w:val="000000" w:themeColor="text1"/>
+          <w:sz w:val="24"/>
+        </w:rPr>
+        <w:t>{{photo_</w:t>
+      </w:r>
+      <w:r>
+        <w:rPr>
+          <w:color w:val="000000" w:themeColor="text1"/>
+          <w:sz w:val="24"/>
+        </w:rPr>
+        <w:t>3</w:t>
+      </w:r>
+      <w:r>
+        <w:rPr>
+          <w:color w:val="000000" w:themeColor="text1"/>
+          <w:sz w:val="24"/>
+        </w:rPr>
+        <w:t>}}</w:t>
+      </w:r>
+    </w:p>
+    <w:p>
+      <w:pPr>
+        <w:spacing w:after="0"/>
+        <w:jc w:val="center"/>
+        <w:rPr>
+          <w:color w:val="000000" w:themeColor="text1"/>
+          <w:sz w:val="24"/>
+        </w:rPr>
+      </w:pPr>
+      <w:r>
+        <w:rPr>
+          <w:color w:val="000000" w:themeColor="text1"/>
+          <w:sz w:val="24"/>
+        </w:rPr>
+        <w:t>{{photo_</w:t>
+      </w:r>
+      <w:r>
+        <w:rPr>
+          <w:color w:val="000000" w:themeColor="text1"/>
+          <w:sz w:val="24"/>
+        </w:rPr>
+        <w:t>4</w:t>
+      </w:r>
+      <w:r>
+        <w:rPr>
+          <w:color w:val="000000" w:themeColor="text1"/>
+          <w:sz w:val="24"/>
+        </w:rPr>
+        <w:t>}}</w:t>
+      </w:r>
+    </w:p>
+    <w:p>
+      <w:pPr>
+        <w:spacing w:after="0"/>
+        <w:jc w:val="center"/>
+        <w:rPr>
+          <w:color w:val="000000" w:themeColor="text1"/>
+          <w:sz w:val="24"/>
+        </w:rPr>
+      </w:pPr>
+      <w:r>
+        <w:rPr>
+          <w:color w:val="000000" w:themeColor="text1"/>
+          <w:sz w:val="24"/>
+        </w:rPr>
+        <w:t>{{photo_</w:t>
+      </w:r>
+      <w:r>
+        <w:rPr>
+          <w:color w:val="000000" w:themeColor="text1"/>
+          <w:sz w:val="24"/>
+        </w:rPr>
+        <w:t>5</w:t>
+      </w:r>
+      <w:r>
+        <w:rPr>
+          <w:color w:val="000000" w:themeColor="text1"/>
+          <w:sz w:val="24"/>
+        </w:rPr>
+        <w:t>}}</w:t>
+      </w:r>
+    </w:p>
+    <w:p>
+      <w:pPr>
+        <w:spacing w:after="0"/>
+        <w:jc w:val="center"/>
+        <w:rPr>
+          <w:color w:val="000000" w:themeColor="text1"/>
+          <w:sz w:val="24"/>
+        </w:rPr>
+      </w:pPr>
+      <w:r>
+        <w:rPr>
+          <w:color w:val="000000" w:themeColor="text1"/>
+          <w:sz w:val="24"/>
+        </w:rPr>
+        <w:t>{{photo_</w:t>
+      </w:r>
+      <w:r>
+        <w:rPr>
+          <w:color w:val="000000" w:themeColor="text1"/>
+          <w:sz w:val="24"/>
+        </w:rPr>
+        <w:t>6</w:t>
+      </w:r>
+      <w:r>
+        <w:rPr>
+          <w:color w:val="000000" w:themeColor="text1"/>
+          <w:sz w:val="24"/>
+        </w:rPr>
+        <w:t>}}</w:t>
+      </w:r>
+    </w:p>
+    <w:p>
+      <w:pPr>
+        <w:spacing w:after="0"/>
+        <w:jc w:val="center"/>
+        <w:rPr>
+          <w:color w:val="000000" w:themeColor="text1"/>
+          <w:sz w:val="24"/>
+        </w:rPr>
+      </w:pPr>
+      <w:r>
+        <w:rPr>
+          <w:color w:val="000000" w:themeColor="text1"/>
+          <w:sz w:val="24"/>
+        </w:rPr>
+        <w:t>{{photo_</w:t>
+      </w:r>
+      <w:r>
+        <w:rPr>
+          <w:color w:val="000000" w:themeColor="text1"/>
+          <w:sz w:val="24"/>
+        </w:rPr>
+        <w:t>7</w:t>
+      </w:r>
+      <w:r>
+        <w:rPr>
+          <w:color w:val="000000" w:themeColor="text1"/>
+          <w:sz w:val="24"/>
+        </w:rPr>
+        <w:t>}}</w:t>
+      </w:r>
+    </w:p>
+    <w:p>
+      <w:pPr>
+        <w:spacing w:after="0"/>
+        <w:jc w:val="center"/>
+        <w:rPr>
+          <w:color w:val="000000" w:themeColor="text1"/>
+          <w:sz w:val="24"/>
+        </w:rPr>
+      </w:pPr>
+      <w:r>
+        <w:rPr>
+          <w:color w:val="000000" w:themeColor="text1"/>
+          <w:sz w:val="24"/>
+        </w:rPr>
+        <w:t>{{photo_</w:t>
+      </w:r>
+      <w:r>
+        <w:rPr>
+          <w:color w:val="000000" w:themeColor="text1"/>
+          <w:sz w:val="24"/>
+        </w:rPr>
+        <w:t>8</w:t>
+      </w:r>
+      <w:r>
+        <w:rPr>
+          <w:color w:val="000000" w:themeColor="text1"/>
+          <w:sz w:val="24"/>
+        </w:rPr>
+        <w:t>}}</w:t>
+      </w:r>
+    </w:p>
+    <w:p>
+      <w:pPr>
+        <w:spacing w:after="0"/>
+        <w:jc w:val="center"/>
+        <w:rPr>
+          <w:color w:val="000000" w:themeColor="text1"/>
+          <w:sz w:val="24"/>
+        </w:rPr>
+      </w:pPr>
+      <w:r>
+        <w:rPr>
+          <w:color w:val="000000" w:themeColor="text1"/>
+          <w:sz w:val="24"/>
+        </w:rPr>
+        <w:t>{{photo_</w:t>
+      </w:r>
+      <w:r>
+        <w:rPr>
+          <w:color w:val="000000" w:themeColor="text1"/>
+          <w:sz w:val="24"/>
+        </w:rPr>
+        <w:t>9</w:t>
+      </w:r>
+      <w:r>
+        <w:rPr>
+          <w:color w:val="000000" w:themeColor="text1"/>
+          <w:sz w:val="24"/>
+        </w:rPr>
+        <w:t>}}</w:t>
+      </w:r>
+    </w:p>
+    <w:p>
+      <w:pPr>
+        <w:spacing w:after="0"/>
+        <w:jc w:val="center"/>
+        <w:rPr>
+          <w:color w:val="000000" w:themeColor="text1"/>
+          <w:sz w:val="24"/>
+        </w:rPr>
+      </w:pPr>
+      <w:r>
+        <w:rPr>
+          <w:color w:val="000000" w:themeColor="text1"/>
+          <w:sz w:val="24"/>
+        </w:rPr>
+        <w:t>{{photo_1</w:t>
+      </w:r>
+      <w:r>
+        <w:rPr>
+          <w:color w:val="000000" w:themeColor="text1"/>
+          <w:sz w:val="24"/>
+        </w:rPr>
+        <w:t>0</w:t>
+      </w:r>
+      <w:r>
+        <w:rPr>
+          <w:color w:val="000000" w:themeColor="text1"/>
+          <w:sz w:val="24"/>
+        </w:rPr>
+        <w:t>}}</w:t>
+      </w:r>
+    </w:p>
+    <w:p>
+      <w:pPr>
+        <w:spacing w:after="0"/>
+        <w:jc w:val="center"/>
+        <w:rPr>
+          <w:color w:val="000000" w:themeColor="text1"/>
+          <w:sz w:val="24"/>
+        </w:rPr>
+      </w:pPr>
+      <w:r>
+        <w:rPr>
+          <w:color w:val="000000" w:themeColor="text1"/>
+          <w:sz w:val="24"/>
+        </w:rPr>
+        <w:t>{{photo_1</w:t>
+      </w:r>
+      <w:r>
+        <w:rPr>
+          <w:color w:val="000000" w:themeColor="text1"/>
+          <w:sz w:val="24"/>
+        </w:rPr>
+        <w:t>1</w:t>
+      </w:r>
+      <w:r>
+        <w:rPr>
+          <w:color w:val="000000" w:themeColor="text1"/>
+          <w:sz w:val="24"/>
+        </w:rPr>
+        <w:t>}}</w:t>
+      </w:r>
+    </w:p>
+    <w:p>
+      <w:pPr>
+        <w:spacing w:after="0"/>
+        <w:jc w:val="center"/>
+        <w:rPr>
+          <w:color w:val="000000" w:themeColor="text1"/>
+          <w:sz w:val="24"/>
+        </w:rPr>
+      </w:pPr>
+      <w:r>
+        <w:rPr>
+          <w:color w:val="000000" w:themeColor="text1"/>
+          <w:sz w:val="24"/>
+        </w:rPr>
+        <w:t>{{photo_1</w:t>
+      </w:r>
+      <w:r>
+        <w:rPr>
+          <w:color w:val="000000" w:themeColor="text1"/>
+          <w:sz w:val="24"/>
+        </w:rPr>
+        <w:t>2</w:t>
+      </w:r>
+      <w:r>
+        <w:rPr>
+          <w:color w:val="000000" w:themeColor="text1"/>
+          <w:sz w:val="24"/>
+        </w:rPr>
+        <w:t>}}</w:t>
+      </w:r>
+    </w:p>
+    <w:p>
+      <w:pPr>
+        <w:spacing w:after="0"/>
+        <w:jc w:val="center"/>
+        <w:rPr>
+          <w:color w:val="000000" w:themeColor="text1"/>
+          <w:sz w:val="24"/>
+        </w:rPr>
+      </w:pPr>
+      <w:r>
+        <w:rPr>
+          <w:color w:val="000000" w:themeColor="text1"/>
+          <w:sz w:val="24"/>
+        </w:rPr>
+        <w:t>{{photo_1</w:t>
+      </w:r>
+      <w:r>
+        <w:rPr>
+          <w:color w:val="000000" w:themeColor="text1"/>
+          <w:sz w:val="24"/>
+        </w:rPr>
+        <w:t>3</w:t>
+      </w:r>
+      <w:r>
+        <w:rPr>
+          <w:color w:val="000000" w:themeColor="text1"/>
+          <w:sz w:val="24"/>
+        </w:rPr>
+        <w:t>}}</w:t>
+      </w:r>
+    </w:p>
+    <w:p>
+      <w:pPr>
+        <w:spacing w:after="0"/>
+        <w:jc w:val="center"/>
+        <w:rPr>
+          <w:color w:val="000000" w:themeColor="text1"/>
+          <w:sz w:val="24"/>
+        </w:rPr>
+      </w:pPr>
+      <w:r>
+        <w:rPr>
+          <w:color w:val="000000" w:themeColor="text1"/>
+          <w:sz w:val="24"/>
+        </w:rPr>
+        <w:t>{{photo_</w:t>
+      </w:r>
+      <w:r>
+        <w:rPr>
+          <w:color w:val="000000" w:themeColor="text1"/>
+          <w:sz w:val="24"/>
+        </w:rPr>
+        <w:t>14</w:t>
+      </w:r>
+      <w:r>
+        <w:rPr>
+          <w:color w:val="000000" w:themeColor="text1"/>
+          <w:sz w:val="24"/>
+        </w:rPr>
+        <w:t>}}</w:t>
+      </w:r>
+    </w:p>
+    <w:p>
+      <w:pPr>
+        <w:spacing w:after="0"/>
+        <w:jc w:val="center"/>
+        <w:rPr>
+          <w:color w:val="000000" w:themeColor="text1"/>
+          <w:sz w:val="24"/>
+        </w:rPr>
+      </w:pPr>
+      <w:r>
+        <w:rPr>
+          <w:color w:val="000000" w:themeColor="text1"/>
+          <w:sz w:val="24"/>
+        </w:rPr>
+        <w:t>{{photo_1</w:t>
+      </w:r>
+      <w:r>
+        <w:rPr>
+          <w:color w:val="000000" w:themeColor="text1"/>
+          <w:sz w:val="24"/>
+        </w:rPr>
+        <w:t>5</w:t>
+      </w:r>
+      <w:r>
+        <w:rPr>
+          <w:color w:val="000000" w:themeColor="text1"/>
+          <w:sz w:val="24"/>
+        </w:rPr>
+        <w:t>}}</w:t>
+      </w:r>
+    </w:p>
+    <w:p>
+      <w:pPr>
+        <w:spacing w:after="0"/>
+        <w:jc w:val="center"/>
+        <w:rPr>
+          <w:color w:val="000000" w:themeColor="text1"/>
+          <w:sz w:val="24"/>
+        </w:rPr>
+      </w:pPr>
+      <w:r>
+        <w:rPr>
+          <w:color w:val="000000" w:themeColor="text1"/>
+          <w:sz w:val="24"/>
+        </w:rPr>
+        <w:t>{</w:t>
+      </w:r>
+      <w:r>
+        <w:rPr>
+          <w:color w:val="000000" w:themeColor="text1"/>
+          <w:sz w:val="24"/>
+        </w:rPr>
+        <w:t>{</w:t>
+      </w:r>
+      <w:r>
+        <w:rPr>
+          <w:color w:val="000000" w:themeColor="text1"/>
+          <w:sz w:val="24"/>
+        </w:rPr>
+        <w:t>photo_</w:t>
+      </w:r>
+      <w:r>
+        <w:rPr>
+          <w:color w:val="000000" w:themeColor="text1"/>
+          <w:sz w:val="24"/>
+        </w:rPr>
+        <w:t>16</w:t>
+      </w:r>
+      <w:r>
+        <w:rPr>
+          <w:color w:val="000000" w:themeColor="text1"/>
+          <w:sz w:val="24"/>
+        </w:rPr>
+        <w:t>}}</w:t>
+      </w:r>
+    </w:p>
+    <w:p>
+      <w:pPr>
+        <w:spacing w:after="0"/>
+        <w:jc w:val="center"/>
+        <w:rPr>
+          <w:color w:val="000000" w:themeColor="text1"/>
+          <w:sz w:val="24"/>
+        </w:rPr>
+      </w:pPr>
+      <w:r>
+        <w:rPr>
+          <w:color w:val="000000" w:themeColor="text1"/>
+          <w:sz w:val="24"/>
+        </w:rPr>
+        <w:t>{{photo_1</w:t>
+      </w:r>
+      <w:r>
+        <w:rPr>
+          <w:color w:val="000000" w:themeColor="text1"/>
+          <w:sz w:val="24"/>
+        </w:rPr>
+        <w:t>7</w:t>
+      </w:r>
+      <w:r>
+        <w:rPr>
+          <w:color w:val="000000" w:themeColor="text1"/>
+          <w:sz w:val="24"/>
+        </w:rPr>
+        <w:t>}}</w:t>
+      </w:r>
+    </w:p>
+    <w:p>
+      <w:pPr>
+        <w:spacing w:after="0"/>
+        <w:jc w:val="center"/>
+        <w:rPr>
+          <w:color w:val="000000" w:themeColor="text1"/>
+          <w:sz w:val="24"/>
+        </w:rPr>
+      </w:pPr>
+      <w:r>
+        <w:rPr>
+          <w:color w:val="000000" w:themeColor="text1"/>
+          <w:sz w:val="24"/>
+        </w:rPr>
+        <w:t>{{photo_1</w:t>
+      </w:r>
+      <w:r>
+        <w:rPr>
+          <w:color w:val="000000" w:themeColor="text1"/>
+          <w:sz w:val="24"/>
+        </w:rPr>
+        <w:t>8</w:t>
+      </w:r>
+      <w:r>
+        <w:rPr>
+          <w:color w:val="000000" w:themeColor="text1"/>
+          <w:sz w:val="24"/>
+        </w:rPr>
+        <w:t>}}</w:t>
+      </w:r>
+    </w:p>
+    <w:p>
+      <w:pPr>
+        <w:spacing w:after="0"/>
+        <w:jc w:val="center"/>
+        <w:rPr>
+          <w:color w:val="000000" w:themeColor="text1"/>
+          <w:sz w:val="24"/>
+        </w:rPr>
+      </w:pPr>
+      <w:r>
+        <w:rPr>
+          <w:color w:val="000000" w:themeColor="text1"/>
+          <w:sz w:val="24"/>
+        </w:rPr>
+        <w:t>{{photo_1</w:t>
+      </w:r>
+      <w:r>
+        <w:rPr>
+          <w:color w:val="000000" w:themeColor="text1"/>
+          <w:sz w:val="24"/>
+        </w:rPr>
+        <w:t>9</w:t>
+      </w:r>
+      <w:r>
+        <w:rPr>
+          <w:color w:val="000000" w:themeColor="text1"/>
+          <w:sz w:val="24"/>
+        </w:rPr>
+        <w:t>}}</w:t>
+      </w:r>
+    </w:p>
+    <w:p>
+      <w:pPr>
+        <w:spacing w:after="0"/>
+        <w:jc w:val="center"/>
+        <w:rPr>
+          <w:color w:val="000000" w:themeColor="text1"/>
+          <w:sz w:val="24"/>
+        </w:rPr>
+      </w:pPr>
+      <w:r>
+        <w:rPr>
+          <w:color w:val="000000" w:themeColor="text1"/>
+          <w:sz w:val="24"/>
+        </w:rPr>
+        <w:t>{{photo_</w:t>
+      </w:r>
+      <w:r>
+        <w:rPr>
+          <w:color w:val="000000" w:themeColor="text1"/>
+          <w:sz w:val="24"/>
+        </w:rPr>
+        <w:t>20</w:t>
+      </w:r>
+      <w:r>
+        <w:rPr>
+          <w:color w:val="000000" w:themeColor="text1"/>
+          <w:sz w:val="24"/>
+        </w:rPr>
+        <w:t>}}</w:t>
+      </w:r>
+    </w:p>
+    <w:p>
+      <w:pPr>
+        <w:spacing w:after="0"/>
+        <w:jc w:val="center"/>
+        <w:rPr>
+          <w:color w:val="000000" w:themeColor="text1"/>
+          <w:sz w:val="24"/>
+        </w:rPr>
+      </w:pPr>
+    </w:p>
+    <w:p>
+      <w:pPr>
+        <w:spacing w:after="0"/>
+        <w:jc w:val="center"/>
+        <w:rPr>
+          <w:color w:val="000000" w:themeColor="text1"/>
+          <w:sz w:val="24"/>
+        </w:rPr>
+      </w:pPr>
+    </w:p>
+    <w:p>
+      <w:pPr>
+        <w:spacing w:after="0"/>
+        <w:jc w:val="center"/>
+        <w:rPr>
+          <w:color w:val="000000" w:themeColor="text1"/>
+          <w:sz w:val="24"/>
+        </w:rPr>
+      </w:pPr>
+    </w:p>
+    <w:p>
+      <w:pPr>
+        <w:spacing w:after="0"/>
+        <w:jc w:val="center"/>
+        <w:rPr>
+          <w:color w:val="000000" w:themeColor="text1"/>
+          <w:sz w:val="24"/>
+        </w:rPr>
+      </w:pPr>
+    </w:p>
+    <w:p>
+      <w:pPr>
+        <w:spacing w:after="0"/>
+        <w:jc w:val="center"/>
+        <w:rPr>
+          <w:color w:val="000000" w:themeColor="text1"/>
+          <w:sz w:val="24"/>
+        </w:rPr>
+      </w:pPr>
+    </w:p>
+    <w:p>
+      <w:pPr>
+        <w:spacing w:after="0"/>
+        <w:jc w:val="center"/>
+        <w:rPr>
+          <w:color w:val="000000" w:themeColor="text1"/>
+          <w:sz w:val="24"/>
+        </w:rPr>
+      </w:pPr>
+    </w:p>
+    <w:p>
+      <w:pPr>
+        <w:spacing w:after="0"/>
+        <w:jc w:val="center"/>
+        <w:rPr>
+          <w:color w:val="000000" w:themeColor="text1"/>
+          <w:sz w:val="24"/>
+        </w:rPr>
+      </w:pPr>
+    </w:p>
+    <w:p>
+      <w:pPr>
+        <w:spacing w:after="0"/>
+        <w:jc w:val="center"/>
+        <w:rPr>
+          <w:color w:val="000000" w:themeColor="text1"/>
+          <w:sz w:val="24"/>
+        </w:rPr>
+      </w:pPr>
+    </w:p>
+    <w:p>
+      <w:pPr>
+        <w:spacing w:after="0"/>
+        <w:jc w:val="center"/>
+        <w:rPr>
+          <w:color w:val="000000" w:themeColor="text1"/>
+          <w:sz w:val="24"/>
+        </w:rPr>
+      </w:pPr>
+    </w:p>
+    <w:p>
+      <w:pPr>
+        <w:spacing w:after="0"/>
+        <w:jc w:val="center"/>
+        <w:rPr>
+          <w:sz w:val="24"/>
+        </w:rPr>
+      </w:pPr>
+    </w:p>
+    <w:p>
+      <w:pPr>
+        <w:spacing w:after="0"/>
+        <w:jc w:val="center"/>
+        <w:rPr>
+          <w:sz w:val="24"/>
+        </w:rPr>
+      </w:pPr>
+    </w:p>
+    <w:p>
+      <w:pPr>
+        <w:spacing w:after="0"/>
+        <w:jc w:val="center"/>
+        <w:rPr>
+          <w:sz w:val="24"/>
+        </w:rPr>
+      </w:pPr>
+    </w:p>
+    <w:p>
+      <w:pPr>
+        <w:spacing w:after="0"/>
+        <w:jc w:val="center"/>
+        <w:rPr>
+          <w:sz w:val="24"/>
+        </w:rPr>
+      </w:pPr>
+    </w:p>
+    <w:p>
+      <w:pPr>
+        <w:spacing w:after="0"/>
+        <w:jc w:val="center"/>
+        <w:rPr>
+          <w:sz w:val="24"/>
+        </w:rPr>
+      </w:pPr>
+    </w:p>
+    <w:p>
+      <w:pPr>
+        <w:spacing w:after="0"/>
         <w:rPr>
           <w:sz w:val="24"/>
         </w:rPr>
@@ -2386,26 +3603,51 @@
         <w:spacing w:after="0"/>
         <w:jc w:val="center"/>
         <w:rPr>
-          <w:sz w:val="40"/>
-          <w:szCs w:val="40"/>
-        </w:rPr>
-      </w:pPr>
-      <w:r>
-        <w:rPr>
           <w:b/>
           <w:bCs/>
           <w:sz w:val="40"/>
           <w:szCs w:val="40"/>
         </w:rPr>
-        <w:t xml:space="preserve">APPENDIX </w:t>
-      </w:r>
-      <w:r>
+      </w:pPr>
+    </w:p>
+    <w:p>
+      <w:pPr>
+        <w:spacing w:after="0"/>
+        <w:jc w:val="center"/>
         <w:rPr>
           <w:b/>
           <w:bCs/>
           <w:sz w:val="40"/>
           <w:szCs w:val="40"/>
         </w:rPr>
+      </w:pPr>
+    </w:p>
+    <w:p>
+      <w:pPr>
+        <w:spacing w:after="0"/>
+        <w:jc w:val="center"/>
+        <w:rPr>
+          <w:sz w:val="40"/>
+          <w:szCs w:val="40"/>
+        </w:rPr>
+      </w:pPr>
+      <w:r>
+        <w:rPr>
+          <w:b/>
+          <w:bCs/>
+          <w:sz w:val="40"/>
+          <w:szCs w:val="40"/>
+        </w:rPr>
+        <w:lastRenderedPageBreak/>
+        <w:t xml:space="preserve">APPENDIX </w:t>
+      </w:r>
+      <w:r>
+        <w:rPr>
+          <w:b/>
+          <w:bCs/>
+          <w:sz w:val="40"/>
+          <w:szCs w:val="40"/>
+        </w:rPr>
         <w:t>B</w:t>
       </w:r>
     </w:p>
@@ -2450,7 +3692,27 @@
           <w:sz w:val="30"/>
           <w:szCs w:val="30"/>
         </w:rPr>
-        <w:t>NOAA data says: {{weather_data_summary}}</w:t>
+        <w:t>NOAA data says: {{</w:t>
+      </w:r>
+      <w:proofErr w:type="spellStart"/>
+      <w:r>
+        <w:rPr>
+          <w:rFonts w:ascii="Calibri" w:hAnsi="Calibri" w:cs="Calibri"/>
+          <w:color w:val="000000" w:themeColor="text1"/>
+          <w:sz w:val="30"/>
+          <w:szCs w:val="30"/>
+        </w:rPr>
+        <w:t>weather_data_summary</w:t>
+      </w:r>
+      <w:proofErr w:type="spellEnd"/>
+      <w:r>
+        <w:rPr>
+          <w:rFonts w:ascii="Calibri" w:hAnsi="Calibri" w:cs="Calibri"/>
+          <w:color w:val="000000" w:themeColor="text1"/>
+          <w:sz w:val="30"/>
+          <w:szCs w:val="30"/>
+        </w:rPr>
+        <w:t>}}</w:t>
       </w:r>
     </w:p>
     <w:p>
@@ -2472,7 +3734,27 @@
           <w:sz w:val="30"/>
           <w:szCs w:val="30"/>
         </w:rPr>
-        <w:t>Hail info: {{corelogic_hail_summary}}</w:t>
+        <w:t>Hail info: {{</w:t>
+      </w:r>
+      <w:proofErr w:type="spellStart"/>
+      <w:r>
+        <w:rPr>
+          <w:rFonts w:ascii="Calibri" w:hAnsi="Calibri" w:cs="Calibri"/>
+          <w:color w:val="000000" w:themeColor="text1"/>
+          <w:sz w:val="30"/>
+          <w:szCs w:val="30"/>
+        </w:rPr>
+        <w:t>corelogic_hail_summary</w:t>
+      </w:r>
+      <w:proofErr w:type="spellEnd"/>
+      <w:r>
+        <w:rPr>
+          <w:rFonts w:ascii="Calibri" w:hAnsi="Calibri" w:cs="Calibri"/>
+          <w:color w:val="000000" w:themeColor="text1"/>
+          <w:sz w:val="30"/>
+          <w:szCs w:val="30"/>
+        </w:rPr>
+        <w:t>}}</w:t>
       </w:r>
     </w:p>
     <w:p>
@@ -2494,7 +3776,27 @@
           <w:sz w:val="30"/>
           <w:szCs w:val="30"/>
         </w:rPr>
-        <w:t>Wind info: {{corelogic_wind_summary}}</w:t>
+        <w:t>Wind info: {{</w:t>
+      </w:r>
+      <w:proofErr w:type="spellStart"/>
+      <w:r>
+        <w:rPr>
+          <w:rFonts w:ascii="Calibri" w:hAnsi="Calibri" w:cs="Calibri"/>
+          <w:color w:val="000000" w:themeColor="text1"/>
+          <w:sz w:val="30"/>
+          <w:szCs w:val="30"/>
+        </w:rPr>
+        <w:t>corelogic_wind_summary</w:t>
+      </w:r>
+      <w:proofErr w:type="spellEnd"/>
+      <w:r>
+        <w:rPr>
+          <w:rFonts w:ascii="Calibri" w:hAnsi="Calibri" w:cs="Calibri"/>
+          <w:color w:val="000000" w:themeColor="text1"/>
+          <w:sz w:val="30"/>
+          <w:szCs w:val="30"/>
+        </w:rPr>
+        <w:t>}}</w:t>
       </w:r>
     </w:p>
     <w:p>

</xml_diff>